<commit_message>
First commit fot developer
</commit_message>
<xml_diff>
--- a/word_file.docx
+++ b/word_file.docx
@@ -4,12 +4,17 @@
   <w:body>
     <w:p>
       <w:r>
-        <w:t>Список уточн</w:t>
+        <w:t xml:space="preserve">9 </w:t>
+      </w:r>
+      <w:r>
+        <w:t>сентября</w:t>
       </w:r>
       <w:bookmarkStart w:id="0" w:name="_GoBack"/>
       <w:bookmarkEnd w:id="0"/>
-      <w:r>
-        <w:t>яющих вопросов для аналитиков:</w:t>
+    </w:p>
+    <w:p>
+      <w:r>
+        <w:t>Список уточняющих вопросов для аналитиков:</w:t>
       </w:r>
     </w:p>
     <w:p>

</xml_diff>

<commit_message>
Adding info about work
</commit_message>
<xml_diff>
--- a/word_file.docx
+++ b/word_file.docx
@@ -53,15 +53,7 @@
           <w:color w:val="172B4D"/>
           <w:spacing w:val="-1"/>
         </w:rPr>
-        <w:t>Фамилия-Имя</w:t>
-      </w:r>
-      <w:r>
-        <w:rPr>
-          <w:rFonts w:ascii="Arial" w:hAnsi="Arial" w:cs="Arial"/>
-          <w:color w:val="172B4D"/>
-          <w:spacing w:val="-1"/>
-        </w:rPr>
-        <w:t>:</w:t>
+        <w:t>Фамилия-Имя:</w:t>
       </w:r>
       <w:r>
         <w:rPr>
@@ -103,15 +95,7 @@
           <w:color w:val="172B4D"/>
           <w:spacing w:val="-1"/>
         </w:rPr>
-        <w:t>Род деятельности</w:t>
-      </w:r>
-      <w:r>
-        <w:rPr>
-          <w:rFonts w:ascii="Arial" w:hAnsi="Arial" w:cs="Arial"/>
-          <w:color w:val="172B4D"/>
-          <w:spacing w:val="-1"/>
-        </w:rPr>
-        <w:t xml:space="preserve">: </w:t>
+        <w:t xml:space="preserve">Род деятельности: </w:t>
       </w:r>
       <w:r>
         <w:rPr>
@@ -145,15 +129,7 @@
           <w:color w:val="172B4D"/>
           <w:spacing w:val="-1"/>
         </w:rPr>
-        <w:t>Ваши ключевые навыки</w:t>
-      </w:r>
-      <w:r>
-        <w:rPr>
-          <w:rFonts w:ascii="Arial" w:hAnsi="Arial" w:cs="Arial"/>
-          <w:color w:val="172B4D"/>
-          <w:spacing w:val="-1"/>
-        </w:rPr>
-        <w:t>:</w:t>
+        <w:t>Ваши ключевые навыки:</w:t>
       </w:r>
       <w:r>
         <w:rPr>
@@ -194,15 +170,7 @@
           <w:color w:val="172B4D"/>
           <w:spacing w:val="-1"/>
         </w:rPr>
-        <w:t>Опишите ваши ожидания от курса</w:t>
-      </w:r>
-      <w:r>
-        <w:rPr>
-          <w:rFonts w:ascii="Arial" w:hAnsi="Arial" w:cs="Arial"/>
-          <w:color w:val="172B4D"/>
-          <w:spacing w:val="-1"/>
-        </w:rPr>
-        <w:t xml:space="preserve">: повысить уровень компетенций в дата-инженерии </w:t>
+        <w:t xml:space="preserve">Опишите ваши ожидания от курса: повысить уровень компетенций в дата-инженерии </w:t>
       </w:r>
     </w:p>
     <w:p>
@@ -227,22 +195,38 @@
           <w:color w:val="172B4D"/>
           <w:spacing w:val="-1"/>
         </w:rPr>
-        <w:t>Расскажите о ваших любимых хобби</w:t>
-      </w:r>
-      <w:r>
-        <w:rPr>
-          <w:rFonts w:ascii="Arial" w:hAnsi="Arial" w:cs="Arial"/>
-          <w:color w:val="172B4D"/>
-          <w:spacing w:val="-1"/>
-        </w:rPr>
-        <w:t>: мотоцикл, бег, футбол</w:t>
+        <w:t>Расскажите о ваших любимых хобби: мотоцикл, бег, футбол</w:t>
       </w:r>
     </w:p>
-    <w:p/>
     <w:p>
+      <w:pPr>
+        <w:pStyle w:val="a4"/>
+        <w:numPr>
+          <w:ilvl w:val="0"/>
+          <w:numId w:val="3"/>
+        </w:numPr>
+        <w:shd w:val="clear" w:color="auto" w:fill="D7CCDC"/>
+        <w:spacing w:before="0" w:beforeAutospacing="0" w:after="0" w:afterAutospacing="0"/>
+        <w:ind w:left="0"/>
+        <w:rPr>
+          <w:rFonts w:ascii="Arial" w:hAnsi="Arial" w:cs="Arial"/>
+          <w:color w:val="172B4D"/>
+          <w:spacing w:val="-1"/>
+        </w:rPr>
+      </w:pPr>
+      <w:r>
+        <w:rPr>
+          <w:rFonts w:ascii="Arial" w:hAnsi="Arial" w:cs="Arial"/>
+          <w:color w:val="172B4D"/>
+          <w:spacing w:val="-1"/>
+        </w:rPr>
+        <w:t>Место работы: ООО «Астор»</w:t>
+      </w:r>
       <w:bookmarkStart w:id="0" w:name="_GoBack"/>
       <w:bookmarkEnd w:id="0"/>
     </w:p>
+    <w:p/>
+    <w:p/>
     <w:sectPr>
       <w:pgSz w:w="11900" w:h="16840"/>
       <w:pgMar w:top="1134" w:right="850" w:bottom="1134" w:left="1701" w:header="708" w:footer="708" w:gutter="0"/>

</xml_diff>